<commit_message>
Comité: Deudas técnicas - Limpieza de código y mejoras pendientes
</commit_message>
<xml_diff>
--- a/documentacion teltec web/diagrama de base de datos /Diseño de la base de datos.docx
+++ b/documentacion teltec web/diagrama de base de datos /Diseño de la base de datos.docx
@@ -1046,12 +1046,6 @@
           <w:b w:val="0"/>
           <w:bCs w:val="0"/>
         </w:rPr>
-        <w:sectPr>
-          <w:headerReference w:type="default" r:id="rId7"/>
-          <w:pgSz w:w="11910" w:h="16840"/>
-          <w:pgMar w:top="1660" w:right="566" w:bottom="280" w:left="708" w:header="964" w:footer="0" w:gutter="0"/>
-          <w:cols w:space="720"/>
-        </w:sectPr>
       </w:pPr>
       <w:r>
         <w:rPr>
@@ -1266,24 +1260,64 @@
         </w:rPr>
         <w:t>datos (relacio</w:t>
       </w:r>
+      <w:bookmarkStart w:id="2" w:name="_bookmark5"/>
+      <w:bookmarkEnd w:id="2"/>
+      <w:r>
+        <w:rPr>
+          <w:b w:val="0"/>
+          <w:bCs w:val="0"/>
+        </w:rPr>
+        <w:t>nal)</w:t>
+      </w:r>
+    </w:p>
+    <w:p>
+      <w:pPr>
+        <w:widowControl/>
+        <w:autoSpaceDE/>
+        <w:autoSpaceDN/>
+        <w:rPr>
+          <w:sz w:val="24"/>
+          <w:szCs w:val="24"/>
+          <w:lang w:val="es-EC" w:eastAsia="es-MX"/>
+        </w:rPr>
+      </w:pPr>
+      <w:r>
+        <w:rPr>
+          <w:sz w:val="24"/>
+          <w:szCs w:val="24"/>
+          <w:lang w:val="es-EC" w:eastAsia="es-MX"/>
+        </w:rPr>
+        <w:lastRenderedPageBreak/>
+        <w:fldChar w:fldCharType="begin"/>
+      </w:r>
+      <w:r>
+        <w:rPr>
+          <w:sz w:val="24"/>
+          <w:szCs w:val="24"/>
+          <w:lang w:val="es-EC" w:eastAsia="es-MX"/>
+        </w:rPr>
+        <w:instrText xml:space="preserve"> INCLUDEPICTURE "https://sdmntpreastus2.oaiusercontent.com/files/00000000-0090-61f6-ae11-d16395c4c481/raw?se=2025-07-08T22%3A55%3A39Z&amp;sp=r&amp;sv=2024-08-04&amp;sr=b&amp;scid=e370f3e7-2f1a-5fb4-b064-be7f47676b27&amp;skoid=a3412ad4-1a13-47ce-91a5-c07730964f35&amp;sktid=a48cca56-e6da-484e-a814-9c849652bcb3&amp;skt=2025-07-08T12%3A31%3A15Z&amp;ske=2025-07-09T12%3A31%3A15Z&amp;sks=b&amp;skv=2024-08-04&amp;sig=x5bLdmepiguDRmdnx2sY4gQXEnk0TG8iDs0N9ml5KE8%3D" \* MERGEFORMATINET </w:instrText>
+      </w:r>
+      <w:r>
+        <w:rPr>
+          <w:sz w:val="24"/>
+          <w:szCs w:val="24"/>
+          <w:lang w:val="es-EC" w:eastAsia="es-MX"/>
+        </w:rPr>
+        <w:fldChar w:fldCharType="separate"/>
+      </w:r>
       <w:r>
         <w:rPr>
           <w:noProof/>
-          <w:sz w:val="20"/>
+          <w:sz w:val="24"/>
+          <w:szCs w:val="24"/>
+          <w:lang w:val="es-EC" w:eastAsia="es-MX"/>
         </w:rPr>
         <w:drawing>
-          <wp:anchor distT="0" distB="0" distL="114300" distR="114300" simplePos="0" relativeHeight="251658240" behindDoc="0" locked="0" layoutInCell="1" allowOverlap="1" wp14:anchorId="62D776FD" wp14:editId="18756D24">
-            <wp:simplePos x="0" y="0"/>
-            <wp:positionH relativeFrom="column">
-              <wp:posOffset>595085</wp:posOffset>
-            </wp:positionH>
-            <wp:positionV relativeFrom="paragraph">
-              <wp:posOffset>447584</wp:posOffset>
-            </wp:positionV>
-            <wp:extent cx="4813300" cy="3238500"/>
-            <wp:effectExtent l="0" t="0" r="0" b="0"/>
-            <wp:wrapSquare wrapText="bothSides"/>
-            <wp:docPr id="2121373462" name="Imagen 4"/>
+          <wp:inline distT="0" distB="0" distL="0" distR="0" wp14:anchorId="694708F6" wp14:editId="19350540">
+            <wp:extent cx="6753860" cy="6753860"/>
+            <wp:effectExtent l="0" t="0" r="2540" b="2540"/>
+            <wp:docPr id="595017670" name="Imagen 2"/>
             <wp:cNvGraphicFramePr>
               <a:graphicFrameLocks xmlns:a="http://schemas.openxmlformats.org/drawingml/2006/main" noChangeAspect="1"/>
             </wp:cNvGraphicFramePr>
@@ -1291,44 +1325,67 @@
               <a:graphicData uri="http://schemas.openxmlformats.org/drawingml/2006/picture">
                 <pic:pic xmlns:pic="http://schemas.openxmlformats.org/drawingml/2006/picture">
                   <pic:nvPicPr>
-                    <pic:cNvPr id="2121373462" name="Imagen 2121373462"/>
-                    <pic:cNvPicPr/>
+                    <pic:cNvPr id="0" name="Picture 1"/>
+                    <pic:cNvPicPr>
+                      <a:picLocks noChangeAspect="1" noChangeArrowheads="1"/>
+                    </pic:cNvPicPr>
                   </pic:nvPicPr>
                   <pic:blipFill>
-                    <a:blip r:embed="rId8">
+                    <a:blip r:embed="rId7">
                       <a:extLst>
                         <a:ext uri="{28A0092B-C50C-407E-A947-70E740481C1C}">
                           <a14:useLocalDpi xmlns:a14="http://schemas.microsoft.com/office/drawing/2010/main" val="0"/>
                         </a:ext>
                       </a:extLst>
                     </a:blip>
+                    <a:srcRect/>
                     <a:stretch>
                       <a:fillRect/>
                     </a:stretch>
                   </pic:blipFill>
-                  <pic:spPr>
+                  <pic:spPr bwMode="auto">
                     <a:xfrm>
                       <a:off x="0" y="0"/>
-                      <a:ext cx="4813300" cy="3238500"/>
+                      <a:ext cx="6753860" cy="6753860"/>
                     </a:xfrm>
                     <a:prstGeom prst="rect">
                       <a:avLst/>
                     </a:prstGeom>
+                    <a:noFill/>
+                    <a:ln>
+                      <a:noFill/>
+                    </a:ln>
                   </pic:spPr>
                 </pic:pic>
               </a:graphicData>
             </a:graphic>
-            <wp14:sizeRelH relativeFrom="page">
-              <wp14:pctWidth>0</wp14:pctWidth>
-            </wp14:sizeRelH>
-            <wp14:sizeRelV relativeFrom="page">
-              <wp14:pctHeight>0</wp14:pctHeight>
-            </wp14:sizeRelV>
-          </wp:anchor>
+          </wp:inline>
         </w:drawing>
       </w:r>
-      <w:bookmarkStart w:id="2" w:name="_bookmark5"/>
-      <w:bookmarkEnd w:id="2"/>
+      <w:r>
+        <w:rPr>
+          <w:sz w:val="24"/>
+          <w:szCs w:val="24"/>
+          <w:lang w:val="es-EC" w:eastAsia="es-MX"/>
+        </w:rPr>
+        <w:fldChar w:fldCharType="end"/>
+      </w:r>
+    </w:p>
+    <w:p>
+      <w:pPr>
+        <w:pStyle w:val="Ttulo2"/>
+        <w:ind w:left="792" w:firstLine="0"/>
+        <w:rPr>
+          <w:b w:val="0"/>
+          <w:bCs w:val="0"/>
+        </w:rPr>
+        <w:sectPr>
+          <w:headerReference w:type="default" r:id="rId8"/>
+          <w:pgSz w:w="11910" w:h="16840"/>
+          <w:pgMar w:top="1660" w:right="566" w:bottom="280" w:left="708" w:header="964" w:footer="0" w:gutter="0"/>
+          <w:cols w:space="720"/>
+        </w:sectPr>
+      </w:pPr>
     </w:p>
     <w:p>
       <w:pPr>

</xml_diff>